<commit_message>
Changed Android Control discription
</commit_message>
<xml_diff>
--- a/Duck Hunt VR Android TDD.docx
+++ b/Duck Hunt VR Android TDD.docx
@@ -277,13 +277,8 @@
         </w:rPr>
         <w:tab/>
       </w:r>
-      <w:proofErr w:type="spellStart"/>
-      <w:r>
-        <w:t>Inno</w:t>
-      </w:r>
-      <w:proofErr w:type="spellEnd"/>
-      <w:r>
-        <w:t xml:space="preserve"> Setup is an </w:t>
+      <w:r>
+        <w:t xml:space="preserve">Inno Setup is an </w:t>
       </w:r>
       <w:bookmarkStart w:id="0" w:name="_Hlk22823468"/>
       <w:r>
@@ -614,15 +609,7 @@
         <w:ind w:left="1440"/>
       </w:pPr>
       <w:r>
-        <w:t xml:space="preserve">Using the mouse/VR controller, the player will </w:t>
-      </w:r>
-      <w:proofErr w:type="gramStart"/>
-      <w:r>
-        <w:t>shot</w:t>
-      </w:r>
-      <w:proofErr w:type="gramEnd"/>
-      <w:r>
-        <w:t xml:space="preserve"> the ducks, and select items from the user interface by pressing the same button.</w:t>
+        <w:t>Using the mouse/VR controller, the player will shot the ducks, and select items from the user interface by pressing the same button.</w:t>
       </w:r>
     </w:p>
     <w:p>
@@ -786,14 +773,33 @@
         <w:ind w:left="720"/>
       </w:pPr>
       <w:r>
-        <w:t>Because the phone version will have the player moving the phone around</w:t>
+        <w:t>T</w:t>
+      </w:r>
+      <w:r>
+        <w:t xml:space="preserve">he </w:t>
+      </w:r>
+      <w:r>
+        <w:t>tablet/</w:t>
+      </w:r>
+      <w:r>
+        <w:t>phone version will have the player moving the around</w:t>
       </w:r>
       <w:r>
         <w:tab/>
-        <w:t xml:space="preserve"> to</w:t>
-      </w:r>
-      <w:r>
-        <w:t xml:space="preserve"> move the crosshair and shoot the ducks, the splash screen shall read the same as the VR version.</w:t>
+      </w:r>
+      <w:r>
+        <w:t>using an analog stick on the left, this</w:t>
+      </w:r>
+      <w:r>
+        <w:t xml:space="preserve"> move</w:t>
+      </w:r>
+      <w:r>
+        <w:t>s</w:t>
+      </w:r>
+      <w:bookmarkStart w:id="1" w:name="_GoBack"/>
+      <w:bookmarkEnd w:id="1"/>
+      <w:r>
+        <w:t xml:space="preserve"> the crosshair and shoot the ducks, the splash screen shall read the same as the VR version.</w:t>
       </w:r>
       <w:r>
         <w:t xml:space="preserve"> </w:t>
@@ -838,7 +844,7 @@
           <w:color w:val="B53D68" w:themeColor="accent1"/>
         </w:rPr>
         <w:drawing>
-          <wp:anchor distT="0" distB="0" distL="114300" distR="114300" simplePos="0" relativeHeight="251658240" behindDoc="0" locked="0" layoutInCell="1" allowOverlap="1" wp14:anchorId="07F59054">
+          <wp:anchor distT="0" distB="0" distL="114300" distR="114300" simplePos="0" relativeHeight="251658240" behindDoc="0" locked="0" layoutInCell="1" allowOverlap="1" wp14:anchorId="7DDEB8B6" wp14:editId="64610F55">
             <wp:simplePos x="0" y="0"/>
             <wp:positionH relativeFrom="margin">
               <wp:align>right</wp:align>
@@ -995,7 +1001,7 @@
           <w:color w:val="B53D68" w:themeColor="accent1"/>
         </w:rPr>
         <w:drawing>
-          <wp:anchor distT="0" distB="0" distL="114300" distR="114300" simplePos="0" relativeHeight="251659264" behindDoc="0" locked="0" layoutInCell="1" allowOverlap="1">
+          <wp:anchor distT="0" distB="0" distL="114300" distR="114300" simplePos="0" relativeHeight="251659264" behindDoc="0" locked="0" layoutInCell="1" allowOverlap="1" wp14:anchorId="7A961B66" wp14:editId="6BA60AFE">
             <wp:simplePos x="0" y="0"/>
             <wp:positionH relativeFrom="margin">
               <wp:align>right</wp:align>
@@ -1053,10 +1059,7 @@
     <w:p/>
     <w:p/>
     <w:p/>
-    <w:p>
-      <w:bookmarkStart w:id="1" w:name="_GoBack"/>
-      <w:bookmarkEnd w:id="1"/>
-    </w:p>
+    <w:p/>
     <w:sectPr>
       <w:footerReference w:type="default" r:id="rId10"/>
       <w:headerReference w:type="first" r:id="rId11"/>
@@ -1112,6 +1115,7 @@
         <w:docPartUnique/>
       </w:docPartObj>
     </w:sdtPr>
+    <w:sdtEndPr/>
     <w:sdtContent>
       <w:p>
         <w:pPr>
@@ -1178,7 +1182,7 @@
         <w:lang w:eastAsia="en-US"/>
       </w:rPr>
       <w:drawing>
-        <wp:anchor distT="0" distB="0" distL="114300" distR="114300" simplePos="0" relativeHeight="251659264" behindDoc="1" locked="0" layoutInCell="1" allowOverlap="1" wp14:anchorId="299B0F70" wp14:editId="3CAC02DF">
+        <wp:anchor distT="0" distB="0" distL="114300" distR="114300" simplePos="0" relativeHeight="251659264" behindDoc="1" locked="0" layoutInCell="1" allowOverlap="1" wp14:anchorId="6D1C69FB" wp14:editId="761ABEF0">
           <wp:simplePos x="0" y="0"/>
           <wp:positionH relativeFrom="page">
             <wp:posOffset>-2480945</wp:posOffset>
@@ -1395,7 +1399,7 @@
   <w:abstractNum w:abstractNumId="8" w15:restartNumberingAfterBreak="0">
     <w:nsid w:val="FFFFFF88"/>
     <w:multiLevelType w:val="singleLevel"/>
-    <w:tmpl w:val="22905162"/>
+    <w:tmpl w:val="7D76ADE2"/>
     <w:lvl w:ilvl="0">
       <w:start w:val="1"/>
       <w:numFmt w:val="decimal"/>
@@ -2190,7 +2194,7 @@
       </w:pPr>
     </w:pPrDefault>
   </w:docDefaults>
-  <w:latentStyles w:defLockedState="0" w:defUIPriority="99" w:defSemiHidden="0" w:defUnhideWhenUsed="0" w:defQFormat="0" w:count="375">
+  <w:latentStyles w:defLockedState="0" w:defUIPriority="99" w:defSemiHidden="0" w:defUnhideWhenUsed="0" w:defQFormat="0" w:count="376">
     <w:lsdException w:name="Normal" w:uiPriority="0" w:qFormat="1"/>
     <w:lsdException w:name="heading 1" w:uiPriority="9" w:qFormat="1"/>
     <w:lsdException w:name="heading 2" w:semiHidden="1" w:uiPriority="9" w:unhideWhenUsed="1" w:qFormat="1"/>
@@ -2340,11 +2344,10 @@
     <w:lsdException w:name="Table Professional" w:semiHidden="1" w:unhideWhenUsed="1"/>
     <w:lsdException w:name="Table Subtle 1" w:semiHidden="1" w:unhideWhenUsed="1"/>
     <w:lsdException w:name="Table Subtle 2" w:semiHidden="1" w:unhideWhenUsed="1"/>
+    <w:lsdException w:name="Table Web 1" w:semiHidden="1" w:unhideWhenUsed="1"/>
     <w:lsdException w:name="Table Web 2" w:semiHidden="1" w:unhideWhenUsed="1"/>
-    <w:lsdException w:name="Table Web 3" w:semiHidden="1" w:unhideWhenUsed="1"/>
     <w:lsdException w:name="Balloon Text" w:semiHidden="1" w:unhideWhenUsed="1"/>
     <w:lsdException w:name="Table Grid" w:uiPriority="39"/>
-    <w:lsdException w:name="Table Theme" w:semiHidden="1" w:unhideWhenUsed="1"/>
     <w:lsdException w:name="Placeholder Text" w:semiHidden="1"/>
     <w:lsdException w:name="No Spacing" w:semiHidden="1" w:unhideWhenUsed="1"/>
     <w:lsdException w:name="Light Shading" w:uiPriority="60"/>
@@ -2564,6 +2567,7 @@
     <w:lsdException w:name="Smart Hyperlink" w:semiHidden="1" w:unhideWhenUsed="1"/>
     <w:lsdException w:name="Hashtag" w:semiHidden="1" w:unhideWhenUsed="1"/>
     <w:lsdException w:name="Unresolved Mention" w:semiHidden="1" w:unhideWhenUsed="1"/>
+    <w:lsdException w:name="Smart Link" w:semiHidden="1" w:unhideWhenUsed="1"/>
   </w:latentStyles>
   <w:style w:type="paragraph" w:default="1" w:styleId="Normal">
     <w:name w:val="Normal"/>
@@ -2720,6 +2724,7 @@
   <w:style w:type="character" w:default="1" w:styleId="DefaultParagraphFont">
     <w:name w:val="Default Paragraph Font"/>
     <w:uiPriority w:val="1"/>
+    <w:semiHidden/>
     <w:unhideWhenUsed/>
   </w:style>
   <w:style w:type="table" w:default="1" w:styleId="TableNormal">
@@ -4402,7 +4407,7 @@
 </file>
 
 <file path=customXml/itemProps1.xml><?xml version="1.0" encoding="utf-8"?>
-<ds:datastoreItem xmlns:ds="http://schemas.openxmlformats.org/officeDocument/2006/customXml" ds:itemID="{B1F5DB6C-58D8-4336-A32F-32C054090243}">
+<ds:datastoreItem xmlns:ds="http://schemas.openxmlformats.org/officeDocument/2006/customXml" ds:itemID="{DBD5A7E5-E6F0-434B-9E32-FCCE9C499CA8}">
   <ds:schemaRefs>
     <ds:schemaRef ds:uri="http://schemas.openxmlformats.org/officeDocument/2006/bibliography"/>
   </ds:schemaRefs>

</xml_diff>